<commit_message>
Redes y Comunicaciones: Ejercicio de parcial
</commit_message>
<xml_diff>
--- a/Tercero/Primer Semestre/Ingeniería de Software 2/Prácticas/Primera Entrega (Entrevistas, Epicas y Cuestionario) - Ingeniería de Software 2/Entrevista 1 .docx
+++ b/Tercero/Primer Semestre/Ingeniería de Software 2/Prácticas/Primera Entrega (Entrevistas, Epicas y Cuestionario) - Ingeniería de Software 2/Entrevista 1 .docx
@@ -585,7 +585,7 @@
           <w:szCs w:val="22"/>
           <w:rtl w:val="0"/>
         </w:rPr>
-        <w:t xml:space="preserve">23</w:t>
+        <w:t xml:space="preserve">23-001</w:t>
       </w:r>
       <w:r>
         <w:rPr>
@@ -2305,7 +2305,7 @@
                 <w:szCs w:val="28"/>
                 <w:rtl w:val="0"/>
               </w:rPr>
-              <w:t xml:space="preserve">Pregunta espontánea</w:t>
+              <w:t xml:space="preserve">Pregunta de seguimiento</w:t>
             </w:r>
           </w:p>
           <w:p>
@@ -2736,7 +2736,7 @@
                 <w:szCs w:val="28"/>
                 <w:rtl w:val="0"/>
               </w:rPr>
-              <w:t xml:space="preserve">Pregunta espontánea</w:t>
+              <w:t xml:space="preserve">Pregunta de seguimiento</w:t>
             </w:r>
           </w:p>
           <w:p>
@@ -3075,7 +3075,7 @@
                 <w:szCs w:val="28"/>
                 <w:rtl w:val="0"/>
               </w:rPr>
-              <w:t xml:space="preserve">Pregunta espontánea</w:t>
+              <w:t xml:space="preserve">Pregunta de seguimiento</w:t>
             </w:r>
           </w:p>
           <w:p>
@@ -3148,7 +3148,7 @@
                 <w:szCs w:val="28"/>
                 <w:rtl w:val="0"/>
               </w:rPr>
-              <w:t xml:space="preserve">Pregunta espontánea</w:t>
+              <w:t xml:space="preserve">Pregunta de seguimiento</w:t>
             </w:r>
           </w:p>
           <w:p>
@@ -3204,7 +3204,7 @@
                 <w:szCs w:val="28"/>
                 <w:rtl w:val="0"/>
               </w:rPr>
-              <w:t xml:space="preserve">Pregunta espontánea</w:t>
+              <w:t xml:space="preserve">Pregunta de seguimiento</w:t>
             </w:r>
           </w:p>
           <w:p>
@@ -3260,7 +3260,7 @@
                 <w:szCs w:val="28"/>
                 <w:rtl w:val="0"/>
               </w:rPr>
-              <w:t xml:space="preserve">Pregunta espontánea</w:t>
+              <w:t xml:space="preserve">Pregunta de seguimiento</w:t>
             </w:r>
           </w:p>
           <w:p>
@@ -3316,7 +3316,7 @@
                 <w:szCs w:val="28"/>
                 <w:rtl w:val="0"/>
               </w:rPr>
-              <w:t xml:space="preserve">Pregunta espontánea</w:t>
+              <w:t xml:space="preserve">Pregunta de seguimiento</w:t>
             </w:r>
           </w:p>
           <w:p>
@@ -3378,7 +3378,7 @@
                 <w:szCs w:val="28"/>
                 <w:rtl w:val="0"/>
               </w:rPr>
-              <w:t xml:space="preserve">Pregunta espontánea</w:t>
+              <w:t xml:space="preserve">Pregunta de seguimiento</w:t>
             </w:r>
             <w:r>
               <w:rPr>
@@ -3456,7 +3456,7 @@
                 <w:szCs w:val="28"/>
                 <w:rtl w:val="0"/>
               </w:rPr>
-              <w:t xml:space="preserve">Pregunta espontánea</w:t>
+              <w:t xml:space="preserve">Pregunta de seguimiento</w:t>
             </w:r>
           </w:p>
           <w:p>
@@ -3529,7 +3529,7 @@
                 <w:szCs w:val="28"/>
                 <w:rtl w:val="0"/>
               </w:rPr>
-              <w:t xml:space="preserve">Pregunta espontánea</w:t>
+              <w:t xml:space="preserve">Pregunta de seguimiento</w:t>
             </w:r>
           </w:p>
           <w:p>
@@ -4154,7 +4154,7 @@
                 <w:szCs w:val="28"/>
                 <w:rtl w:val="0"/>
               </w:rPr>
-              <w:t xml:space="preserve">Pregunta espontánea</w:t>
+              <w:t xml:space="preserve">Pregunta de seguimiento</w:t>
             </w:r>
           </w:p>
           <w:p>
@@ -4210,7 +4210,7 @@
                 <w:szCs w:val="28"/>
                 <w:rtl w:val="0"/>
               </w:rPr>
-              <w:t xml:space="preserve">Pregunta espontánea</w:t>
+              <w:t xml:space="preserve">Pregunta de seguimiento</w:t>
             </w:r>
           </w:p>
           <w:p>
@@ -4266,7 +4266,7 @@
                 <w:szCs w:val="28"/>
                 <w:rtl w:val="0"/>
               </w:rPr>
-              <w:t xml:space="preserve">Pregunta espontánea</w:t>
+              <w:t xml:space="preserve">Pregunta de seguimiento</w:t>
             </w:r>
           </w:p>
           <w:p>
@@ -4322,7 +4322,7 @@
                 <w:szCs w:val="28"/>
                 <w:rtl w:val="0"/>
               </w:rPr>
-              <w:t xml:space="preserve">Pregunta espontánea</w:t>
+              <w:t xml:space="preserve">Pregunta de seguimiento</w:t>
             </w:r>
           </w:p>
           <w:p>
@@ -4378,7 +4378,7 @@
                 <w:szCs w:val="28"/>
                 <w:rtl w:val="0"/>
               </w:rPr>
-              <w:t xml:space="preserve">Pregunta espontánea</w:t>
+              <w:t xml:space="preserve">Pregunta de seguimiento</w:t>
             </w:r>
           </w:p>
           <w:p>
@@ -4440,7 +4440,7 @@
                 <w:szCs w:val="28"/>
                 <w:rtl w:val="0"/>
               </w:rPr>
-              <w:t xml:space="preserve">Pregunta espontánea</w:t>
+              <w:t xml:space="preserve">Pregunta de seguimiento</w:t>
             </w:r>
             <w:r>
               <w:rPr>
@@ -4586,7 +4586,7 @@
                 <w:szCs w:val="28"/>
                 <w:rtl w:val="0"/>
               </w:rPr>
-              <w:t xml:space="preserve">Pregunta espontánea</w:t>
+              <w:t xml:space="preserve">Pregunta de seguimiento</w:t>
             </w:r>
           </w:p>
           <w:p>

</xml_diff>